<commit_message>
feat: update admin document
</commit_message>
<xml_diff>
--- a/docs/admin/admin-系統文件.docx
+++ b/docs/admin/admin-系統文件.docx
@@ -2,6 +2,114 @@
 <file path=word/document.xml><?xml version="1.0" encoding="utf-8"?>
 <w:document xmlns:wpc="http://schemas.microsoft.com/office/word/2010/wordprocessingCanvas" xmlns:cx="http://schemas.microsoft.com/office/drawing/2014/chartex" xmlns:cx1="http://schemas.microsoft.com/office/drawing/2015/9/8/chartex" xmlns:cx2="http://schemas.microsoft.com/office/drawing/2015/10/21/chartex" xmlns:cx3="http://schemas.microsoft.com/office/drawing/2016/5/9/chartex" xmlns:cx4="http://schemas.microsoft.com/office/drawing/2016/5/10/chartex" xmlns:cx5="http://schemas.microsoft.com/office/drawing/2016/5/11/chartex" xmlns:cx6="http://schemas.microsoft.com/office/drawing/2016/5/12/chartex" xmlns:cx7="http://schemas.microsoft.com/office/drawing/2016/5/13/chartex" xmlns:cx8="http://schemas.microsoft.com/office/drawing/2016/5/14/chartex" xmlns:mc="http://schemas.openxmlformats.org/markup-compatibility/2006" xmlns:aink="http://schemas.microsoft.com/office/drawing/2016/ink" xmlns:am3d="http://schemas.microsoft.com/office/drawing/2017/model3d" xmlns:o="urn:schemas-microsoft-com:office:office" xmlns:r="http://schemas.openxmlformats.org/officeDocument/2006/relationships" xmlns:m="http://schemas.openxmlformats.org/officeDocument/2006/math" xmlns:v="urn:schemas-microsoft-com:vml" xmlns:wp14="http://schemas.microsoft.com/office/word/2010/wordprocessingDrawing" xmlns:wp="http://schemas.openxmlformats.org/drawingml/2006/wordprocessingDrawing" xmlns:w10="urn:schemas-microsoft-com:office:word" xmlns:w="http://schemas.openxmlformats.org/wordprocessingml/2006/main" xmlns:w14="http://schemas.microsoft.com/office/word/2010/wordml" xmlns:w15="http://schemas.microsoft.com/office/word/2012/wordml" xmlns:w16cex="http://schemas.microsoft.com/office/word/2018/wordml/cex" xmlns:w16cid="http://schemas.microsoft.com/office/word/2016/wordml/cid" xmlns:w16="http://schemas.microsoft.com/office/word/2018/wordml" xmlns:w16se="http://schemas.microsoft.com/office/word/2015/wordml/symex" xmlns:wpg="http://schemas.microsoft.com/office/word/2010/wordprocessingGroup" xmlns:wpi="http://schemas.microsoft.com/office/word/2010/wordprocessingInk" xmlns:wne="http://schemas.microsoft.com/office/word/2006/wordml" xmlns:wps="http://schemas.microsoft.com/office/word/2010/wordprocessingShape" mc:Ignorable="w14 w15 w16se w16cid w16 w16cex wp14">
   <w:body>
+    <w:p>
+      <w:pPr>
+        <w:widowControl/>
+        <w:rPr>
+          <w:rFonts w:ascii="Times New Roman" w:eastAsia="BiauKai" w:hAnsi="Times New Roman" w:cs="新細明體"/>
+          <w:kern w:val="0"/>
+          <w:shd w:val="clear" w:color="auto" w:fill="FAEBDD"/>
+        </w:rPr>
+      </w:pPr>
+      <w:r>
+        <w:rPr>
+          <w:rFonts w:ascii="Times New Roman" w:eastAsia="BiauKai" w:hAnsi="Times New Roman" w:cs="新細明體"/>
+          <w:kern w:val="0"/>
+          <w:shd w:val="clear" w:color="auto" w:fill="FAEBDD"/>
+        </w:rPr>
+        <w:t>登入系上所有網站資料庫的</w:t>
+      </w:r>
+      <w:r>
+        <w:rPr>
+          <w:rFonts w:ascii="Times New Roman" w:eastAsia="BiauKai" w:hAnsi="Times New Roman" w:cs="新細明體"/>
+          <w:kern w:val="0"/>
+          <w:shd w:val="clear" w:color="auto" w:fill="FAEBDD"/>
+        </w:rPr>
+        <w:t xml:space="preserve"> phpMyAdmin:</w:t>
+      </w:r>
+    </w:p>
+    <w:p>
+      <w:pPr>
+        <w:widowControl/>
+        <w:rPr>
+          <w:rFonts w:ascii="新細明體" w:eastAsia="新細明體" w:hAnsi="新細明體" w:cs="新細明體"/>
+          <w:kern w:val="0"/>
+        </w:rPr>
+      </w:pPr>
+      <w:r>
+        <w:rPr>
+          <w:rFonts w:ascii="Times New Roman" w:eastAsia="BiauKai" w:hAnsi="Times New Roman" w:cs="新細明體"/>
+          <w:kern w:val="0"/>
+        </w:rPr>
+        <w:t>使用者名稱</w:t>
+      </w:r>
+      <w:r>
+        <w:rPr>
+          <w:rFonts w:ascii="Times New Roman" w:eastAsia="BiauKai" w:hAnsi="Times New Roman" w:cs="新細明體"/>
+          <w:kern w:val="0"/>
+        </w:rPr>
+        <w:t>:</w:t>
+      </w:r>
+      <w:r>
+        <w:rPr>
+          <w:rFonts w:ascii="Times New Roman" w:eastAsia="新細明體" w:hAnsi="Times New Roman" w:cs="Times New Roman"/>
+          <w:color w:val="000000"/>
+          <w:kern w:val="0"/>
+        </w:rPr>
+        <w:t xml:space="preserve"> root</w:t>
+      </w:r>
+    </w:p>
+    <w:p>
+      <w:pPr>
+        <w:widowControl/>
+        <w:rPr>
+          <w:rFonts w:ascii="新細明體" w:eastAsia="新細明體" w:hAnsi="新細明體" w:cs="新細明體" w:hint="eastAsia"/>
+          <w:kern w:val="0"/>
+        </w:rPr>
+      </w:pPr>
+      <w:r>
+        <w:rPr>
+          <w:rFonts w:ascii="Times New Roman" w:eastAsia="BiauKai" w:hAnsi="Times New Roman" w:cs="新細明體"/>
+          <w:kern w:val="0"/>
+        </w:rPr>
+        <w:t>密碼</w:t>
+      </w:r>
+      <w:r>
+        <w:rPr>
+          <w:rFonts w:ascii="Times New Roman" w:eastAsia="BiauKai" w:hAnsi="Times New Roman" w:cs="新細明體"/>
+          <w:kern w:val="0"/>
+        </w:rPr>
+        <w:t>:</w:t>
+      </w:r>
+      <w:r>
+        <w:rPr>
+          <w:rFonts w:ascii="Times New Roman" w:eastAsia="新細明體" w:hAnsi="Times New Roman" w:cs="Times New Roman"/>
+          <w:color w:val="000000"/>
+          <w:kern w:val="0"/>
+        </w:rPr>
+        <w:t xml:space="preserve"> </w:t>
+      </w:r>
+      <w:proofErr w:type="spellStart"/>
+      <w:r>
+        <w:rPr>
+          <w:rFonts w:ascii="Times New Roman" w:eastAsia="新細明體" w:hAnsi="Times New Roman" w:cs="Times New Roman"/>
+          <w:color w:val="000000"/>
+          <w:kern w:val="0"/>
+        </w:rPr>
+        <w:t>ntuedtd</w:t>
+      </w:r>
+      <w:proofErr w:type="spellEnd"/>
+    </w:p>
+    <w:p>
+      <w:pPr>
+        <w:widowControl/>
+        <w:rPr>
+          <w:rFonts w:ascii="Times New Roman" w:eastAsia="BiauKai" w:hAnsi="Times New Roman" w:cs="新細明體"/>
+          <w:kern w:val="0"/>
+          <w:shd w:val="clear" w:color="auto" w:fill="FAEBDD"/>
+        </w:rPr>
+      </w:pPr>
+    </w:p>
     <w:p>
       <w:pPr>
         <w:widowControl/>
@@ -1457,6 +1565,22 @@
       <w:shd w:val="clear" w:color="auto" w:fill="E1DFDD"/>
     </w:rPr>
   </w:style>
+  <w:style w:type="paragraph" w:styleId="Web">
+    <w:name w:val="Normal (Web)"/>
+    <w:basedOn w:val="a"/>
+    <w:uiPriority w:val="99"/>
+    <w:semiHidden/>
+    <w:unhideWhenUsed/>
+    <w:rsid w:val="00BE269C"/>
+    <w:pPr>
+      <w:widowControl/>
+      <w:spacing w:before="100" w:beforeAutospacing="1" w:after="100" w:afterAutospacing="1"/>
+    </w:pPr>
+    <w:rPr>
+      <w:rFonts w:ascii="新細明體" w:eastAsia="新細明體" w:hAnsi="新細明體" w:cs="新細明體"/>
+      <w:kern w:val="0"/>
+    </w:rPr>
+  </w:style>
 </w:styles>
 </file>
 

</xml_diff>

<commit_message>
doc: server url update
</commit_message>
<xml_diff>
--- a/docs/admin/admin-系統文件.docx
+++ b/docs/admin/admin-系統文件.docx
@@ -1,6 +1,6 @@
 
 <file path=word/document.xml><?xml version="1.0" encoding="utf-8"?>
-<w:document xmlns:wpc="http://schemas.microsoft.com/office/word/2010/wordprocessingCanvas" xmlns:cx="http://schemas.microsoft.com/office/drawing/2014/chartex" xmlns:cx1="http://schemas.microsoft.com/office/drawing/2015/9/8/chartex" xmlns:cx2="http://schemas.microsoft.com/office/drawing/2015/10/21/chartex" xmlns:cx3="http://schemas.microsoft.com/office/drawing/2016/5/9/chartex" xmlns:cx4="http://schemas.microsoft.com/office/drawing/2016/5/10/chartex" xmlns:cx5="http://schemas.microsoft.com/office/drawing/2016/5/11/chartex" xmlns:cx6="http://schemas.microsoft.com/office/drawing/2016/5/12/chartex" xmlns:cx7="http://schemas.microsoft.com/office/drawing/2016/5/13/chartex" xmlns:cx8="http://schemas.microsoft.com/office/drawing/2016/5/14/chartex" xmlns:mc="http://schemas.openxmlformats.org/markup-compatibility/2006" xmlns:aink="http://schemas.microsoft.com/office/drawing/2016/ink" xmlns:am3d="http://schemas.microsoft.com/office/drawing/2017/model3d" xmlns:o="urn:schemas-microsoft-com:office:office" xmlns:r="http://schemas.openxmlformats.org/officeDocument/2006/relationships" xmlns:m="http://schemas.openxmlformats.org/officeDocument/2006/math" xmlns:v="urn:schemas-microsoft-com:vml" xmlns:wp14="http://schemas.microsoft.com/office/word/2010/wordprocessingDrawing" xmlns:wp="http://schemas.openxmlformats.org/drawingml/2006/wordprocessingDrawing" xmlns:w10="urn:schemas-microsoft-com:office:word" xmlns:w="http://schemas.openxmlformats.org/wordprocessingml/2006/main" xmlns:w14="http://schemas.microsoft.com/office/word/2010/wordml" xmlns:w15="http://schemas.microsoft.com/office/word/2012/wordml" xmlns:w16cex="http://schemas.microsoft.com/office/word/2018/wordml/cex" xmlns:w16cid="http://schemas.microsoft.com/office/word/2016/wordml/cid" xmlns:w16="http://schemas.microsoft.com/office/word/2018/wordml" xmlns:w16se="http://schemas.microsoft.com/office/word/2015/wordml/symex" xmlns:wpg="http://schemas.microsoft.com/office/word/2010/wordprocessingGroup" xmlns:wpi="http://schemas.microsoft.com/office/word/2010/wordprocessingInk" xmlns:wne="http://schemas.microsoft.com/office/word/2006/wordml" xmlns:wps="http://schemas.microsoft.com/office/word/2010/wordprocessingShape" mc:Ignorable="w14 w15 w16se w16cid w16 w16cex wp14">
+<w:document xmlns:wpc="http://schemas.microsoft.com/office/word/2010/wordprocessingCanvas" xmlns:cx="http://schemas.microsoft.com/office/drawing/2014/chartex" xmlns:cx1="http://schemas.microsoft.com/office/drawing/2015/9/8/chartex" xmlns:cx2="http://schemas.microsoft.com/office/drawing/2015/10/21/chartex" xmlns:cx3="http://schemas.microsoft.com/office/drawing/2016/5/9/chartex" xmlns:cx4="http://schemas.microsoft.com/office/drawing/2016/5/10/chartex" xmlns:cx5="http://schemas.microsoft.com/office/drawing/2016/5/11/chartex" xmlns:cx6="http://schemas.microsoft.com/office/drawing/2016/5/12/chartex" xmlns:cx7="http://schemas.microsoft.com/office/drawing/2016/5/13/chartex" xmlns:cx8="http://schemas.microsoft.com/office/drawing/2016/5/14/chartex" xmlns:mc="http://schemas.openxmlformats.org/markup-compatibility/2006" xmlns:aink="http://schemas.microsoft.com/office/drawing/2016/ink" xmlns:am3d="http://schemas.microsoft.com/office/drawing/2017/model3d" xmlns:o="urn:schemas-microsoft-com:office:office" xmlns:r="http://schemas.openxmlformats.org/officeDocument/2006/relationships" xmlns:m="http://schemas.openxmlformats.org/officeDocument/2006/math" xmlns:v="urn:schemas-microsoft-com:vml" xmlns:wp14="http://schemas.microsoft.com/office/word/2010/wordprocessingDrawing" xmlns:wp="http://schemas.openxmlformats.org/drawingml/2006/wordprocessingDrawing" xmlns:w10="urn:schemas-microsoft-com:office:word" xmlns:w="http://schemas.openxmlformats.org/wordprocessingml/2006/main" xmlns:w14="http://schemas.microsoft.com/office/word/2010/wordml" xmlns:w15="http://schemas.microsoft.com/office/word/2012/wordml" xmlns:w16cid="http://schemas.microsoft.com/office/word/2016/wordml/cid" xmlns:w16se="http://schemas.microsoft.com/office/word/2015/wordml/symex" xmlns:wpg="http://schemas.microsoft.com/office/word/2010/wordprocessingGroup" xmlns:wpi="http://schemas.microsoft.com/office/word/2010/wordprocessingInk" xmlns:wne="http://schemas.microsoft.com/office/word/2006/wordml" xmlns:wps="http://schemas.microsoft.com/office/word/2010/wordprocessingShape" mc:Ignorable="w14 w15 w16se w16cid wp14">
   <w:body>
     <w:p>
       <w:pPr>
@@ -63,7 +63,7 @@
       <w:pPr>
         <w:widowControl/>
         <w:rPr>
-          <w:rFonts w:ascii="新細明體" w:eastAsia="新細明體" w:hAnsi="新細明體" w:cs="新細明體" w:hint="eastAsia"/>
+          <w:rFonts w:ascii="新細明體" w:eastAsia="新細明體" w:hAnsi="新細明體" w:cs="新細明體"/>
           <w:kern w:val="0"/>
         </w:rPr>
       </w:pPr>
@@ -613,6 +613,8 @@
         </w:rPr>
         <w:t xml:space="preserve"> </w:t>
       </w:r>
+      <w:bookmarkStart w:id="0" w:name="_GoBack"/>
+      <w:bookmarkEnd w:id="0"/>
     </w:p>
     <w:p>
       <w:pPr>
@@ -675,7 +677,7 @@
           <w:rFonts w:ascii="Times New Roman" w:eastAsia="BiauKai" w:hAnsi="Times New Roman" w:cs="新細明體"/>
           <w:kern w:val="0"/>
         </w:rPr>
-        <w:t>dtd.ntue.edu.tw</w:t>
+        <w:t>120.127.14.66</w:t>
       </w:r>
     </w:p>
     <w:p>
@@ -1117,7 +1119,7 @@
 </file>
 
 <file path=word/styles.xml><?xml version="1.0" encoding="utf-8"?>
-<w:styles xmlns:mc="http://schemas.openxmlformats.org/markup-compatibility/2006" xmlns:r="http://schemas.openxmlformats.org/officeDocument/2006/relationships" xmlns:w="http://schemas.openxmlformats.org/wordprocessingml/2006/main" xmlns:w14="http://schemas.microsoft.com/office/word/2010/wordml" xmlns:w15="http://schemas.microsoft.com/office/word/2012/wordml" xmlns:w16cex="http://schemas.microsoft.com/office/word/2018/wordml/cex" xmlns:w16cid="http://schemas.microsoft.com/office/word/2016/wordml/cid" xmlns:w16="http://schemas.microsoft.com/office/word/2018/wordml" xmlns:w16se="http://schemas.microsoft.com/office/word/2015/wordml/symex" mc:Ignorable="w14 w15 w16se w16cid w16 w16cex">
+<w:styles xmlns:mc="http://schemas.openxmlformats.org/markup-compatibility/2006" xmlns:r="http://schemas.openxmlformats.org/officeDocument/2006/relationships" xmlns:w="http://schemas.openxmlformats.org/wordprocessingml/2006/main" xmlns:w14="http://schemas.microsoft.com/office/word/2010/wordml" xmlns:w15="http://schemas.microsoft.com/office/word/2012/wordml" xmlns:w16cid="http://schemas.microsoft.com/office/word/2016/wordml/cid" xmlns:w16se="http://schemas.microsoft.com/office/word/2015/wordml/symex" mc:Ignorable="w14 w15 w16se w16cid">
   <w:docDefaults>
     <w:rPrDefault>
       <w:rPr>
@@ -1130,7 +1132,7 @@
     </w:rPrDefault>
     <w:pPrDefault/>
   </w:docDefaults>
-  <w:latentStyles w:defLockedState="0" w:defUIPriority="99" w:defSemiHidden="0" w:defUnhideWhenUsed="0" w:defQFormat="0" w:count="376">
+  <w:latentStyles w:defLockedState="0" w:defUIPriority="99" w:defSemiHidden="0" w:defUnhideWhenUsed="0" w:defQFormat="0" w:count="375">
     <w:lsdException w:name="Normal" w:uiPriority="0" w:qFormat="1"/>
     <w:lsdException w:name="heading 1" w:uiPriority="9" w:qFormat="1"/>
     <w:lsdException w:name="heading 2" w:semiHidden="1" w:uiPriority="9" w:unhideWhenUsed="1" w:qFormat="1"/>
@@ -1506,7 +1508,6 @@
     <w:lsdException w:name="Smart Hyperlink" w:semiHidden="1" w:unhideWhenUsed="1"/>
     <w:lsdException w:name="Hashtag" w:semiHidden="1" w:unhideWhenUsed="1"/>
     <w:lsdException w:name="Unresolved Mention" w:semiHidden="1" w:unhideWhenUsed="1"/>
-    <w:lsdException w:name="Smart Link" w:semiHidden="1" w:unhideWhenUsed="1"/>
   </w:latentStyles>
   <w:style w:type="paragraph" w:default="1" w:styleId="a">
     <w:name w:val="Normal"/>

</xml_diff>